<commit_message>
Upload pdf and docx Requirements and ApplicatieProtocol
</commit_message>
<xml_diff>
--- a/Docs/Requirements_J3P3_Red-team.docx
+++ b/Docs/Requirements_J3P3_Red-team.docx
@@ -107,13 +107,13 @@
         </w:numPr>
       </w:pPr>
       <w:r>
-        <w:t xml:space="preserve">Als gebruiker wil ik dat de bestanden een sha256 hashwaarde krijgen zodat ik kan controleren of de besntanden</w:t>
+        <w:t xml:space="preserve">Als gebruiker wil ik dat de bestanden een sha256 hashwaarde krijgen zodat ik kan controleren of de bestanden</w:t>
       </w:r>
       <w:r>
         <w:t xml:space="preserve"> </w:t>
       </w:r>
       <w:r>
-        <w:t xml:space="preserve">correct zijn na up- download.</w:t>
+        <w:t xml:space="preserve">correct zijn na up- download en frequent kan verifieren voor wijzingen.</w:t>
       </w:r>
     </w:p>
     <w:p>
@@ -137,7 +137,7 @@
         </w:numPr>
       </w:pPr>
       <w:r>
-        <w:t xml:space="preserve">Als gebruiker wil ik dat de verbinding tussen client en server over HTTPS gaat.</w:t>
+        <w:t xml:space="preserve">Als gebruiker wil ik dat de verbinding tussen client en server via het SUSHI applicatie-protocol en TLS transport-protocol verloopt.</w:t>
       </w:r>
     </w:p>
     <w:p>
@@ -209,6 +209,18 @@
         </w:numPr>
       </w:pPr>
       <w:r>
+        <w:t xml:space="preserve">Het systeem moet minimaal 20GB opslagruimte hebben.</w:t>
+      </w:r>
+    </w:p>
+    <w:p>
+      <w:pPr>
+        <w:pStyle w:val="Compact"/>
+        <w:numPr>
+          <w:numId w:val="1002"/>
+          <w:ilvl w:val="0"/>
+        </w:numPr>
+      </w:pPr>
+      <w:r>
         <w:t xml:space="preserve">Het systeem moet een remote directory structuur kunnen maken.</w:t>
       </w:r>
     </w:p>
@@ -245,7 +257,31 @@
         </w:numPr>
       </w:pPr>
       <w:r>
-        <w:t xml:space="preserve">Het systeem moet periodiek de bestanden synchroniseren</w:t>
+        <w:t xml:space="preserve">Het systeem moet periodiek de bestanden synchroniseren.</w:t>
+      </w:r>
+    </w:p>
+    <w:p>
+      <w:pPr>
+        <w:pStyle w:val="Compact"/>
+        <w:numPr>
+          <w:numId w:val="1002"/>
+          <w:ilvl w:val="0"/>
+        </w:numPr>
+      </w:pPr>
+      <w:r>
+        <w:t xml:space="preserve">Het systeem moet het SUSHI protocol accepteren.</w:t>
+      </w:r>
+    </w:p>
+    <w:p>
+      <w:pPr>
+        <w:pStyle w:val="Compact"/>
+        <w:numPr>
+          <w:numId w:val="1002"/>
+          <w:ilvl w:val="0"/>
+        </w:numPr>
+      </w:pPr>
+      <w:r>
+        <w:t xml:space="preserve">Het systeem moet met een 70th percentile van de maximale upload en download snelheid van de gebruiker functioneren.</w:t>
       </w:r>
     </w:p>
     <w:p>
@@ -299,13 +335,73 @@
         </w:numPr>
       </w:pPr>
       <w:r>
-        <w:t xml:space="preserve">Het systeem moet met een 70th percentile van de maximale upload en download snelheid van de gebruiker functioneren,</w:t>
+        <w:t xml:space="preserve">Tijdens de upload en download moet de accuraatheid van het bestand gewaarborgd blijven.</w:t>
+      </w:r>
+    </w:p>
+    <w:p>
+      <w:pPr>
+        <w:pStyle w:val="Compact"/>
+        <w:numPr>
+          <w:numId w:val="1003"/>
+          <w:ilvl w:val="0"/>
+        </w:numPr>
+      </w:pPr>
+      <w:r>
+        <w:t xml:space="preserve">Het systeem moet te gebruiken zijn op alle Operating Systems (JVM).</w:t>
+      </w:r>
+    </w:p>
+    <w:p>
+      <w:pPr>
+        <w:pStyle w:val="Compact"/>
+        <w:numPr>
+          <w:numId w:val="1003"/>
+          <w:ilvl w:val="0"/>
+        </w:numPr>
+      </w:pPr>
+      <w:r>
+        <w:t xml:space="preserve">De bestanden in het systeem moeten door meerdere gebruikers te benaderen zijn.</w:t>
+      </w:r>
+    </w:p>
+    <w:p>
+      <w:pPr>
+        <w:pStyle w:val="Compact"/>
+        <w:numPr>
+          <w:numId w:val="1003"/>
+          <w:ilvl w:val="0"/>
+        </w:numPr>
+      </w:pPr>
+      <w:r>
+        <w:t xml:space="preserve">Het systeem moet informatie over uploadsnelheid en bestandsafhandelingen delen met de gebruikers.</w:t>
+      </w:r>
+    </w:p>
+    <w:p>
+      <w:pPr>
+        <w:pStyle w:val="Compact"/>
+        <w:numPr>
+          <w:numId w:val="1003"/>
+          <w:ilvl w:val="0"/>
+        </w:numPr>
+      </w:pPr>
+      <w:r>
+        <w:t xml:space="preserve">Het systeem moet schaalbaar zijn als er meerdere gebruikers actief zijn.</w:t>
+      </w:r>
+    </w:p>
+    <w:p>
+      <w:pPr>
+        <w:pStyle w:val="Compact"/>
+        <w:numPr>
+          <w:numId w:val="1003"/>
+          <w:ilvl w:val="0"/>
+        </w:numPr>
+      </w:pPr>
+      <w:r>
+        <w:t xml:space="preserve">Als een bestandoverdracht eenmaal faalt, mag de gebruiker dit niet merken. Door een maximum aantal retries bij netwerk errors (2) kunnen er</w:t>
       </w:r>
       <w:r>
         <w:t xml:space="preserve"> </w:t>
       </w:r>
       <w:r>
-        <w:t xml:space="preserve">waarbij de accuraatheid van het bestand gewaarborgd blijft.</w:t>
+        <w:t xml:space="preserve">meerdere pogingen gedaan worden voordat de gebruiker geinformeerd wordt.</w:t>
       </w:r>
     </w:p>
     <w:p>
@@ -317,7 +413,7 @@
         </w:numPr>
       </w:pPr>
       <w:r>
-        <w:t xml:space="preserve">Het systeem moet te gebruiken zijn op alle Operating Systems (JVM)</w:t>
+        <w:t xml:space="preserve">Het systeem mag geuploade bestanden niet uitvoeren op de server (local read, write. not execute)</w:t>
       </w:r>
     </w:p>
     <w:p>
@@ -329,7 +425,7 @@
         </w:numPr>
       </w:pPr>
       <w:r>
-        <w:t xml:space="preserve">De bestanden in het systeem moeten door meerdere gebruikers te benaderen zijn.</w:t>
+        <w:t xml:space="preserve">Bestanden zijn door iedereen te benaderen met het juiste vault wachtwoord.</w:t>
       </w:r>
     </w:p>
     <w:p>
@@ -341,7 +437,7 @@
         </w:numPr>
       </w:pPr>
       <w:r>
-        <w:t xml:space="preserve">Het systeem moet informatie over uploadsnelheid en bestandsafhandelingen delen met de gebruikers.</w:t>
+        <w:t xml:space="preserve">De applicatie en server moeten testbaar zijn door middel van UT’s.</w:t>
       </w:r>
     </w:p>
     <w:p>
@@ -353,73 +449,7 @@
         </w:numPr>
       </w:pPr>
       <w:r>
-        <w:t xml:space="preserve">Het systeem moet schaalbaar zijn als er meerdere gebruikers actief zijn.</w:t>
-      </w:r>
-    </w:p>
-    <w:p>
-      <w:pPr>
-        <w:pStyle w:val="Compact"/>
-        <w:numPr>
-          <w:numId w:val="1003"/>
-          <w:ilvl w:val="0"/>
-        </w:numPr>
-      </w:pPr>
-      <w:r>
-        <w:t xml:space="preserve">Als een bestandoverdracht eenmaal faalt, mag de gebruiker dit niet merken. Door een maximum aantal retries kunnen er</w:t>
-      </w:r>
-      <w:r>
-        <w:t xml:space="preserve"> </w:t>
-      </w:r>
-      <w:r>
-        <w:t xml:space="preserve">meerdere pogingen gedaan worden voordat de gebruiker geinformeerd wordt.</w:t>
-      </w:r>
-    </w:p>
-    <w:p>
-      <w:pPr>
-        <w:pStyle w:val="Compact"/>
-        <w:numPr>
-          <w:numId w:val="1003"/>
-          <w:ilvl w:val="0"/>
-        </w:numPr>
-      </w:pPr>
-      <w:r>
-        <w:t xml:space="preserve">Het systeem mag geuploade bestanden niet uitvoeren op de server (local read, write. not execute)</w:t>
-      </w:r>
-    </w:p>
-    <w:p>
-      <w:pPr>
-        <w:pStyle w:val="Compact"/>
-        <w:numPr>
-          <w:numId w:val="1003"/>
-          <w:ilvl w:val="0"/>
-        </w:numPr>
-      </w:pPr>
-      <w:r>
-        <w:t xml:space="preserve">Bestanden zijn door iedereen te benaderen met het juiste vault wachtwoord.</w:t>
-      </w:r>
-    </w:p>
-    <w:p>
-      <w:pPr>
-        <w:pStyle w:val="Compact"/>
-        <w:numPr>
-          <w:numId w:val="1003"/>
-          <w:ilvl w:val="0"/>
-        </w:numPr>
-      </w:pPr>
-      <w:r>
-        <w:t xml:space="preserve">De applicatie en server moeten testbaar zijn</w:t>
-      </w:r>
-    </w:p>
-    <w:p>
-      <w:pPr>
-        <w:pStyle w:val="Compact"/>
-        <w:numPr>
-          <w:numId w:val="1003"/>
-          <w:ilvl w:val="0"/>
-        </w:numPr>
-      </w:pPr>
-      <w:r>
-        <w:t xml:space="preserve">De gebruiker hoeft allen gebruik te maken van het executable jar bestand. Installatie moet niet nodig zijn.</w:t>
+        <w:t xml:space="preserve">De gebruiker hoeft alleen gebruik te maken van het executable jar bestand. Installatie moet niet nodig zijn.</w:t>
       </w:r>
     </w:p>
     <w:sectPr/>

</xml_diff>